<commit_message>
Last review for any correction
</commit_message>
<xml_diff>
--- a/CA02_ArthurAssis_ML&DV.docx
+++ b/CA02_ArthurAssis_ML&DV.docx
@@ -583,7 +583,13 @@
           <w:noProof/>
         </w:rPr>
         <w:lastRenderedPageBreak/>
-        <w:t>TOTAL WORDS ON REPORT: 2154</w:t>
+        <w:t>TOTAL WORDS ON REPORT: 21</w:t>
+      </w:r>
+      <w:r>
+        <w:rPr>
+          <w:noProof/>
+        </w:rPr>
+        <w:t>44</w:t>
       </w:r>
     </w:p>
     <w:p/>
@@ -3494,7 +3500,25 @@
           <w:szCs w:val="24"/>
           <w:lang w:eastAsia="en-GB"/>
         </w:rPr>
-        <w:t>the engagement of a user on the page. For instance, a recipes blog could sell space for advertising to grocery stores, that could explore this space to offer products related to the recipe that is being seen by the user. In this example, all the 4 factors listed above would increase the value generated for the grocery store when using the space.</w:t>
+        <w:t xml:space="preserve">the engagement of a user on the page. For instance, a recipes blog could sell space for advertising to grocery stores, that could explore this space to offer products related to the recipe that is being seen by the user. In this example, </w:t>
+      </w:r>
+      <w:r>
+        <w:rPr>
+          <w:rFonts w:eastAsia="Times New Roman" w:cs="Arial"/>
+          <w:color w:val="000000"/>
+          <w:szCs w:val="24"/>
+          <w:lang w:eastAsia="en-GB"/>
+        </w:rPr>
+        <w:t>both</w:t>
+      </w:r>
+      <w:r>
+        <w:rPr>
+          <w:rFonts w:eastAsia="Times New Roman" w:cs="Arial"/>
+          <w:color w:val="000000"/>
+          <w:szCs w:val="24"/>
+          <w:lang w:eastAsia="en-GB"/>
+        </w:rPr>
+        <w:t xml:space="preserve"> factors listed above would increase the value generated for the grocery store when using the space.</w:t>
       </w:r>
     </w:p>
     <w:p>
@@ -3980,7 +4004,25 @@
           <w:szCs w:val="24"/>
           <w:lang w:eastAsia="en-GB"/>
         </w:rPr>
-        <w:t xml:space="preserve"> average, averaged by the variable vs the variable. As we could see in some graphs above, some features contain data </w:t>
+        <w:t xml:space="preserve"> average, averaged by the variable vs the variable. </w:t>
+      </w:r>
+      <w:r>
+        <w:rPr>
+          <w:rFonts w:eastAsia="Times New Roman" w:cs="Arial"/>
+          <w:color w:val="000000"/>
+          <w:szCs w:val="24"/>
+          <w:lang w:eastAsia="en-GB"/>
+        </w:rPr>
+        <w:t xml:space="preserve">Some </w:t>
+      </w:r>
+      <w:r>
+        <w:rPr>
+          <w:rFonts w:eastAsia="Times New Roman" w:cs="Arial"/>
+          <w:color w:val="000000"/>
+          <w:szCs w:val="24"/>
+          <w:lang w:eastAsia="en-GB"/>
+        </w:rPr>
+        <w:t xml:space="preserve">features contain data </w:t>
       </w:r>
       <w:r>
         <w:rPr>
@@ -4316,7 +4358,25 @@
           <w:szCs w:val="24"/>
           <w:lang w:eastAsia="en-GB"/>
         </w:rPr>
-        <w:t>560</w:t>
+        <w:t>5</w:t>
+      </w:r>
+      <w:r>
+        <w:rPr>
+          <w:rFonts w:eastAsia="Times New Roman" w:cs="Arial"/>
+          <w:color w:val="000000"/>
+          <w:szCs w:val="24"/>
+          <w:lang w:eastAsia="en-GB"/>
+        </w:rPr>
+        <w:t>5</w:t>
+      </w:r>
+      <w:r>
+        <w:rPr>
+          <w:rFonts w:eastAsia="Times New Roman" w:cs="Arial"/>
+          <w:color w:val="000000"/>
+          <w:szCs w:val="24"/>
+          <w:lang w:eastAsia="en-GB"/>
+        </w:rPr>
+        <w:t>0</w:t>
       </w:r>
       <w:r>
         <w:rPr>

</xml_diff>